<commit_message>
all WEBservices and Microservices Explained ( need to Reformat for printing )
</commit_message>
<xml_diff>
--- a/Documentations/CACHAT.docx
+++ b/Documentations/CACHAT.docx
@@ -2726,23 +2726,7 @@
           <w:rFonts w:asciiTheme="majorBidi" w:hAnsiTheme="majorBidi" w:cstheme="majorBidi"/>
           <w:color w:val="auto"/>
         </w:rPr>
-        <w:t xml:space="preserve">Messaging apps can be seamlessly blended into your everyday workflow. You can reach out or answer an inquiry from any device, close the app, and return to whatever you were doing. Then, whenever the other party is available to respond, they </w:t>
-      </w:r>
-      <w:proofErr w:type="gramStart"/>
-      <w:r>
-        <w:rPr>
-          <w:rFonts w:asciiTheme="majorBidi" w:hAnsiTheme="majorBidi" w:cstheme="majorBidi"/>
-          <w:color w:val="auto"/>
-        </w:rPr>
-        <w:t>will  —</w:t>
-      </w:r>
-      <w:proofErr w:type="gramEnd"/>
-      <w:r>
-        <w:rPr>
-          <w:rFonts w:asciiTheme="majorBidi" w:hAnsiTheme="majorBidi" w:cstheme="majorBidi"/>
-          <w:color w:val="auto"/>
-        </w:rPr>
-        <w:t xml:space="preserve">  and then you can take your turn. </w:t>
+        <w:t xml:space="preserve">Messaging apps can be seamlessly blended into your everyday workflow. You can reach out or answer an inquiry from any device, close the app, and return to whatever you were doing. Then, whenever the other party is available to respond, they will  —  and then you can take your turn. </w:t>
       </w:r>
     </w:p>
     <w:p>
@@ -3379,18 +3363,13 @@
       </w:r>
       <w:proofErr w:type="spellEnd"/>
       <w:r>
-        <w:t xml:space="preserve"> is originally CAT-Chat. Since Chat is pronounced as </w:t>
-      </w:r>
-      <w:proofErr w:type="gramStart"/>
-      <w:r>
-        <w:t xml:space="preserve">( </w:t>
+        <w:t xml:space="preserve"> is originally CAT-Chat. Since Chat is pronounced as ( </w:t>
       </w:r>
       <w:proofErr w:type="spellStart"/>
       <w:r>
         <w:t>cHat</w:t>
       </w:r>
       <w:proofErr w:type="spellEnd"/>
-      <w:proofErr w:type="gramEnd"/>
       <w:r>
         <w:t xml:space="preserve"> ) and we have a (Cat ) so we removed the T to be </w:t>
       </w:r>
@@ -4920,11 +4899,7 @@
         <w:t xml:space="preserve">to access         </w:t>
       </w:r>
       <w:r>
-        <w:t xml:space="preserve">the applications </w:t>
-      </w:r>
-      <w:proofErr w:type="gramStart"/>
-      <w:r>
-        <w:t>features</w:t>
+        <w:t>the applications features</w:t>
       </w:r>
       <w:r>
         <w:t xml:space="preserve"> </w:t>
@@ -4932,7 +4907,6 @@
       <w:r>
         <w:t>.</w:t>
       </w:r>
-      <w:proofErr w:type="gramEnd"/>
       <w:r>
         <w:t xml:space="preserve">                             </w:t>
       </w:r>
@@ -5141,13 +5115,8 @@
         <w:ind w:left="1116" w:firstLine="0"/>
       </w:pPr>
       <w:r>
-        <w:t xml:space="preserve">on many mobile </w:t>
-      </w:r>
-      <w:proofErr w:type="gramStart"/>
-      <w:r>
-        <w:t>devices..</w:t>
-      </w:r>
-      <w:proofErr w:type="gramEnd"/>
+        <w:t>on many mobile devices..</w:t>
+      </w:r>
     </w:p>
     <w:p>
       <w:pPr>
@@ -5467,21 +5436,13 @@
         <w:ind w:left="1116" w:firstLine="0"/>
       </w:pPr>
       <w:r>
-        <w:t xml:space="preserve">application should be </w:t>
-      </w:r>
-      <w:proofErr w:type="gramStart"/>
-      <w:r>
-        <w:t xml:space="preserve">lightweight </w:t>
+        <w:t xml:space="preserve">application should be lightweight </w:t>
       </w:r>
       <w:r>
         <w:t xml:space="preserve"> </w:t>
       </w:r>
       <w:r>
-        <w:t>and</w:t>
-      </w:r>
-      <w:proofErr w:type="gramEnd"/>
-      <w:r>
-        <w:t xml:space="preserve"> send messages instantly.</w:t>
+        <w:t>and send messages instantly.</w:t>
       </w:r>
     </w:p>
     <w:p>
@@ -5612,22 +5573,14 @@
         <w:rPr>
           <w:color w:val="4C4635" w:themeColor="text2" w:themeShade="BF"/>
         </w:rPr>
-        <w:t xml:space="preserve">Data flow </w:t>
-      </w:r>
-      <w:proofErr w:type="gramStart"/>
+        <w:t xml:space="preserve">Data flow diagram </w:t>
+      </w:r>
       <w:r>
         <w:rPr>
           <w:color w:val="4C4635" w:themeColor="text2" w:themeShade="BF"/>
         </w:rPr>
-        <w:t xml:space="preserve">diagram </w:t>
-      </w:r>
-      <w:r>
-        <w:rPr>
-          <w:color w:val="4C4635" w:themeColor="text2" w:themeShade="BF"/>
-        </w:rPr>
         <w:t>:</w:t>
       </w:r>
-      <w:proofErr w:type="gramEnd"/>
     </w:p>
     <w:p>
       <w:pPr>
@@ -5720,13 +5673,8 @@
     <w:p/>
     <w:p>
       <w:r>
-        <w:t xml:space="preserve">Context </w:t>
-      </w:r>
-      <w:proofErr w:type="gramStart"/>
-      <w:r>
-        <w:t>diagram :</w:t>
-      </w:r>
-      <w:proofErr w:type="gramEnd"/>
+        <w:t>Context diagram :</w:t>
+      </w:r>
     </w:p>
     <w:p>
       <w:r>
@@ -5941,13 +5889,8 @@
     <w:p>
       <w:r>
         <w:lastRenderedPageBreak/>
-        <w:t xml:space="preserve">ER </w:t>
-      </w:r>
-      <w:proofErr w:type="gramStart"/>
-      <w:r>
-        <w:t>diagram :</w:t>
-      </w:r>
-      <w:proofErr w:type="gramEnd"/>
+        <w:t>ER diagram :</w:t>
+      </w:r>
     </w:p>
     <w:p>
       <w:pPr>
@@ -6113,7 +6056,7 @@
           </mc:Choice>
           <mc:Fallback>
             <w:pict>
-              <v:rect w14:anchorId="5B8B250F" id="مستطيل 21" o:spid="_x0000_s1026" alt="pub package" href="https://pub.dev/packages/firebase_core" style="width:24pt;height:24pt;visibility:visible;mso-wrap-style:square;mso-left-percent:-10001;mso-top-percent:-10001;mso-position-horizontal:absolute;mso-position-horizontal-relative:char;mso-position-vertical:absolute;mso-position-vertical-relative:line;mso-left-percent:-10001;mso-top-percent:-10001;v-text-anchor:top" o:gfxdata="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" o:button="t" filled="f" stroked="f">
+              <v:rect w14:anchorId="564553BD" id="مستطيل 21" o:spid="_x0000_s1026" alt="pub package" href="https://pub.dev/packages/firebase_core" style="width:24pt;height:24pt;visibility:visible;mso-wrap-style:square;mso-left-percent:-10001;mso-top-percent:-10001;mso-position-horizontal:absolute;mso-position-horizontal-relative:char;mso-position-vertical:absolute;mso-position-vertical-relative:line;mso-left-percent:-10001;mso-top-percent:-10001;v-text-anchor:top" o:gfxdata="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" o:button="t" filled="f" stroked="f">
                 <v:fill o:detectmouseclick="t"/>
                 <o:lock v:ext="edit" aspectratio="t"/>
                 <w10:anchorlock/>
@@ -6630,7 +6573,7 @@
           </mc:Choice>
           <mc:Fallback>
             <w:pict>
-              <v:rect w14:anchorId="2F360245" id="مستطيل 23" o:spid="_x0000_s1026" alt="pub package" href="https://pub.dev/packages/firebase_storage" style="width:24pt;height:24pt;visibility:visible;mso-wrap-style:square;mso-left-percent:-10001;mso-top-percent:-10001;mso-position-horizontal:absolute;mso-position-horizontal-relative:char;mso-position-vertical:absolute;mso-position-vertical-relative:line;mso-left-percent:-10001;mso-top-percent:-10001;v-text-anchor:top" o:gfxdata="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" o:button="t" filled="f" stroked="f">
+              <v:rect w14:anchorId="4393A6CE" id="مستطيل 23" o:spid="_x0000_s1026" alt="pub package" href="https://pub.dev/packages/firebase_storage" style="width:24pt;height:24pt;visibility:visible;mso-wrap-style:square;mso-left-percent:-10001;mso-top-percent:-10001;mso-position-horizontal:absolute;mso-position-horizontal-relative:char;mso-position-vertical:absolute;mso-position-vertical-relative:line;mso-left-percent:-10001;mso-top-percent:-10001;v-text-anchor:top" o:gfxdata="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" o:button="t" filled="f" stroked="f">
                 <v:fill o:detectmouseclick="t"/>
                 <o:lock v:ext="edit" aspectratio="t"/>
                 <w10:anchorlock/>
@@ -6923,7 +6866,7 @@
           </mc:Choice>
           <mc:Fallback>
             <w:pict>
-              <v:rect w14:anchorId="0415CE98" id="مستطيل 36" o:spid="_x0000_s1026" alt="pub package" href="https://pub.dev/packages/firebase_auth" style="width:24pt;height:24pt;visibility:visible;mso-wrap-style:square;mso-left-percent:-10001;mso-top-percent:-10001;mso-position-horizontal:absolute;mso-position-horizontal-relative:char;mso-position-vertical:absolute;mso-position-vertical-relative:line;mso-left-percent:-10001;mso-top-percent:-10001;v-text-anchor:top" o:gfxdata="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" o:button="t" filled="f" stroked="f">
+              <v:rect w14:anchorId="235FEF61" id="مستطيل 36" o:spid="_x0000_s1026" alt="pub package" href="https://pub.dev/packages/firebase_auth" style="width:24pt;height:24pt;visibility:visible;mso-wrap-style:square;mso-left-percent:-10001;mso-top-percent:-10001;mso-position-horizontal:absolute;mso-position-horizontal-relative:char;mso-position-vertical:absolute;mso-position-vertical-relative:line;mso-left-percent:-10001;mso-top-percent:-10001;v-text-anchor:top" o:gfxdata="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" o:button="t" filled="f" stroked="f">
                 <v:fill o:detectmouseclick="t"/>
                 <o:lock v:ext="edit" aspectratio="t"/>
                 <w10:anchorlock/>
@@ -7248,7 +7191,7 @@
           </mc:Choice>
           <mc:Fallback>
             <w:pict>
-              <v:rect w14:anchorId="73038C15" id="مستطيل 38" o:spid="_x0000_s1026" alt="pub package" href="https://pub.dev/packages/firebase_analytics" style="width:24pt;height:24pt;visibility:visible;mso-wrap-style:square;mso-left-percent:-10001;mso-top-percent:-10001;mso-position-horizontal:absolute;mso-position-horizontal-relative:char;mso-position-vertical:absolute;mso-position-vertical-relative:line;mso-left-percent:-10001;mso-top-percent:-10001;v-text-anchor:top" o:gfxdata="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" o:button="t" filled="f" stroked="f">
+              <v:rect w14:anchorId="2E288FA2" id="مستطيل 38" o:spid="_x0000_s1026" alt="pub package" href="https://pub.dev/packages/firebase_analytics" style="width:24pt;height:24pt;visibility:visible;mso-wrap-style:square;mso-left-percent:-10001;mso-top-percent:-10001;mso-position-horizontal:absolute;mso-position-horizontal-relative:char;mso-position-vertical:absolute;mso-position-vertical-relative:line;mso-left-percent:-10001;mso-top-percent:-10001;v-text-anchor:top" o:gfxdata="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" o:button="t" filled="f" stroked="f">
                 <v:fill o:detectmouseclick="t"/>
                 <o:lock v:ext="edit" aspectratio="t"/>
                 <w10:anchorlock/>
@@ -7554,7 +7497,7 @@
           </mc:Choice>
           <mc:Fallback>
             <w:pict>
-              <v:rect w14:anchorId="6D2C46FC" id="مستطيل 39" o:spid="_x0000_s1026" alt="pub package" href="https://pub.dev/packages/cloud_firestore" style="width:24pt;height:24pt;visibility:visible;mso-wrap-style:square;mso-left-percent:-10001;mso-top-percent:-10001;mso-position-horizontal:absolute;mso-position-horizontal-relative:char;mso-position-vertical:absolute;mso-position-vertical-relative:line;mso-left-percent:-10001;mso-top-percent:-10001;v-text-anchor:top" o:gfxdata="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" o:button="t" filled="f" stroked="f">
+              <v:rect w14:anchorId="55604738" id="مستطيل 39" o:spid="_x0000_s1026" alt="pub package" href="https://pub.dev/packages/cloud_firestore" style="width:24pt;height:24pt;visibility:visible;mso-wrap-style:square;mso-left-percent:-10001;mso-top-percent:-10001;mso-position-horizontal:absolute;mso-position-horizontal-relative:char;mso-position-vertical:absolute;mso-position-vertical-relative:line;mso-left-percent:-10001;mso-top-percent:-10001;v-text-anchor:top" o:gfxdata="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" o:button="t" filled="f" stroked="f">
                 <v:fill o:detectmouseclick="t"/>
                 <o:lock v:ext="edit" aspectratio="t"/>
                 <w10:anchorlock/>
@@ -8155,15 +8098,7 @@
         <w:t>Provider</w:t>
       </w:r>
       <w:r>
-        <w:t xml:space="preserve"> to access objects </w:t>
-      </w:r>
-      <w:proofErr w:type="gramStart"/>
-      <w:r>
-        <w:t>e.g.</w:t>
-      </w:r>
-      <w:proofErr w:type="gramEnd"/>
-      <w:r>
-        <w:t xml:space="preserve"> from your UI.</w:t>
+        <w:t xml:space="preserve"> to access objects e.g. from your UI.</w:t>
       </w:r>
     </w:p>
     <w:p>
@@ -8320,15 +8255,7 @@
         <w:spacing w:before="100" w:beforeAutospacing="1" w:after="100" w:afterAutospacing="1" w:line="240" w:lineRule="auto"/>
       </w:pPr>
       <w:r>
-        <w:t xml:space="preserve">If you use a </w:t>
-      </w:r>
-      <w:proofErr w:type="gramStart"/>
-      <w:r>
-        <w:t>Singleton</w:t>
-      </w:r>
-      <w:proofErr w:type="gramEnd"/>
-      <w:r>
-        <w:t xml:space="preserve"> you can't easily switch the implementation out for a mock version in tests</w:t>
+        <w:t>If you use a Singleton you can't easily switch the implementation out for a mock version in tests</w:t>
       </w:r>
     </w:p>
     <w:p>
@@ -8405,15 +8332,7 @@
         <w:spacing w:before="100" w:beforeAutospacing="1" w:after="100" w:afterAutospacing="1" w:line="240" w:lineRule="auto"/>
       </w:pPr>
       <w:r>
-        <w:t>Extremely fast (</w:t>
-      </w:r>
-      <w:proofErr w:type="gramStart"/>
-      <w:r>
-        <w:t>O(</w:t>
-      </w:r>
-      <w:proofErr w:type="gramEnd"/>
-      <w:r>
-        <w:t>1))</w:t>
+        <w:t>Extremely fast (O(1))</w:t>
       </w:r>
     </w:p>
     <w:p>
@@ -8857,7 +8776,7 @@
           </mc:Choice>
           <mc:Fallback>
             <w:pict>
-              <v:rect w14:anchorId="495B9956" id="مستطيل 43" o:spid="_x0000_s1026" alt="Format, Analyze and Test" href="https://github.com/jogboms/flutter_spinkit/actions/workflows/main.yml" style="width:24pt;height:24pt;visibility:visible;mso-wrap-style:square;mso-left-percent:-10001;mso-top-percent:-10001;mso-position-horizontal:absolute;mso-position-horizontal-relative:char;mso-position-vertical:absolute;mso-position-vertical-relative:line;mso-left-percent:-10001;mso-top-percent:-10001;v-text-anchor:top" o:gfxdata="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" o:button="t" filled="f" stroked="f">
+              <v:rect w14:anchorId="08CC3E3E" id="مستطيل 43" o:spid="_x0000_s1026" alt="Format, Analyze and Test" href="https://github.com/jogboms/flutter_spinkit/actions/workflows/main.yml" style="width:24pt;height:24pt;visibility:visible;mso-wrap-style:square;mso-left-percent:-10001;mso-top-percent:-10001;mso-position-horizontal:absolute;mso-position-horizontal-relative:char;mso-position-vertical:absolute;mso-position-vertical-relative:line;mso-left-percent:-10001;mso-top-percent:-10001;v-text-anchor:top" o:gfxdata="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" o:button="t" filled="f" stroked="f">
                 <v:fill o:detectmouseclick="t"/>
                 <o:lock v:ext="edit" aspectratio="t"/>
                 <w10:anchorlock/>
@@ -8932,7 +8851,7 @@
           </mc:Choice>
           <mc:Fallback>
             <w:pict>
-              <v:rect w14:anchorId="1A1D0C0F" id="مستطيل 42" o:spid="_x0000_s1026" alt="codecov" href="https://codecov.io/gh/jogboms/flutter_spinkit" style="width:24pt;height:24pt;visibility:visible;mso-wrap-style:square;mso-left-percent:-10001;mso-top-percent:-10001;mso-position-horizontal:absolute;mso-position-horizontal-relative:char;mso-position-vertical:absolute;mso-position-vertical-relative:line;mso-left-percent:-10001;mso-top-percent:-10001;v-text-anchor:top" o:gfxdata="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" o:button="t" filled="f" stroked="f">
+              <v:rect w14:anchorId="43A8C3F0" id="مستطيل 42" o:spid="_x0000_s1026" alt="codecov" href="https://codecov.io/gh/jogboms/flutter_spinkit" style="width:24pt;height:24pt;visibility:visible;mso-wrap-style:square;mso-left-percent:-10001;mso-top-percent:-10001;mso-position-horizontal:absolute;mso-position-horizontal-relative:char;mso-position-vertical:absolute;mso-position-vertical-relative:line;mso-left-percent:-10001;mso-top-percent:-10001;v-text-anchor:top" o:gfxdata="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" o:button="t" filled="f" stroked="f">
                 <v:fill o:detectmouseclick="t"/>
                 <o:lock v:ext="edit" aspectratio="t"/>
                 <w10:anchorlock/>
@@ -8992,7 +8911,7 @@
           <w:noProof/>
         </w:rPr>
         <w:drawing>
-          <wp:anchor distT="0" distB="0" distL="114300" distR="114300" simplePos="0" relativeHeight="251664384" behindDoc="0" locked="0" layoutInCell="1" allowOverlap="1" wp14:anchorId="3770F4D7" wp14:editId="4D29D1F8">
+          <wp:anchor distT="0" distB="0" distL="114300" distR="114300" simplePos="0" relativeHeight="251656704" behindDoc="0" locked="0" layoutInCell="1" allowOverlap="1" wp14:anchorId="3770F4D7" wp14:editId="4D29D1F8">
             <wp:simplePos x="0" y="0"/>
             <wp:positionH relativeFrom="column">
               <wp:posOffset>-228600</wp:posOffset>
@@ -9098,11 +9017,596 @@
       </w:r>
     </w:p>
     <w:p>
+      <w:pPr>
+        <w:pStyle w:val="1"/>
+      </w:pPr>
+      <w:proofErr w:type="spellStart"/>
       <w:r>
         <w:lastRenderedPageBreak/>
+        <w:t>timeago</w:t>
+      </w:r>
+      <w:proofErr w:type="spellEnd"/>
+      <w:r>
+        <w:t xml:space="preserve"> </w:t>
+      </w:r>
+    </w:p>
+    <w:p>
+      <w:pPr>
+        <w:pStyle w:val="af7"/>
+      </w:pPr>
+      <w:proofErr w:type="spellStart"/>
+      <w:r>
+        <w:rPr>
+          <w:rStyle w:val="HTMLCode"/>
+        </w:rPr>
+        <w:t>timeago</w:t>
+      </w:r>
+      <w:proofErr w:type="spellEnd"/>
+      <w:r>
+        <w:t xml:space="preserve"> is a dart library that converts a date into a humanized text. Instead of showing a date </w:t>
+      </w:r>
+      <w:r>
+        <w:rPr>
+          <w:rStyle w:val="HTMLCode"/>
+        </w:rPr>
+        <w:t>2020-12-12 18:30</w:t>
+      </w:r>
+      <w:r>
+        <w:t xml:space="preserve"> with </w:t>
+      </w:r>
+      <w:proofErr w:type="spellStart"/>
+      <w:r>
+        <w:rPr>
+          <w:rStyle w:val="HTMLCode"/>
+        </w:rPr>
+        <w:t>timeago</w:t>
+      </w:r>
+      <w:proofErr w:type="spellEnd"/>
+      <w:r>
+        <w:t xml:space="preserve"> you can display something like </w:t>
+      </w:r>
+      <w:r>
+        <w:rPr>
+          <w:rStyle w:val="HTMLCode"/>
+        </w:rPr>
+        <w:t xml:space="preserve">"now", "an hour ago", "~1y", </w:t>
+      </w:r>
+      <w:proofErr w:type="spellStart"/>
+      <w:r>
+        <w:rPr>
+          <w:rStyle w:val="HTMLCode"/>
+        </w:rPr>
+        <w:t>etc</w:t>
+      </w:r>
+      <w:proofErr w:type="spellEnd"/>
+    </w:p>
+    <w:p>
+      <w:pPr>
+        <w:pStyle w:val="2"/>
+      </w:pPr>
+      <w:r>
+        <w:t xml:space="preserve">Scope </w:t>
+      </w:r>
+    </w:p>
+    <w:p>
+      <w:pPr>
+        <w:pStyle w:val="af7"/>
+      </w:pPr>
+      <w:r>
+        <w:t>While there are many request for adding more complex functionality I want keep this library as simple as possible to allow minimal maintenance.</w:t>
+      </w:r>
+    </w:p>
+    <w:p>
+      <w:pPr>
+        <w:pStyle w:val="af7"/>
+      </w:pPr>
+      <w:r>
+        <w:t>The focus of this library should be</w:t>
+      </w:r>
+    </w:p>
+    <w:p>
+      <w:pPr>
+        <w:numPr>
+          <w:ilvl w:val="0"/>
+          <w:numId w:val="18"/>
+        </w:numPr>
+        <w:spacing w:before="100" w:beforeAutospacing="1" w:after="100" w:afterAutospacing="1" w:line="240" w:lineRule="auto"/>
+      </w:pPr>
+      <w:r>
+        <w:t xml:space="preserve">Provide a single </w:t>
+      </w:r>
+      <w:r>
+        <w:rPr>
+          <w:rStyle w:val="HTMLCode"/>
+        </w:rPr>
+        <w:t>format</w:t>
+      </w:r>
+      <w:r>
+        <w:t xml:space="preserve"> function that transforms a </w:t>
+      </w:r>
+      <w:r>
+        <w:rPr>
+          <w:rStyle w:val="HTMLCode"/>
+        </w:rPr>
+        <w:t>date</w:t>
+      </w:r>
+      <w:r>
+        <w:t xml:space="preserve"> to a humanized value</w:t>
+      </w:r>
+    </w:p>
+    <w:p>
+      <w:pPr>
+        <w:numPr>
+          <w:ilvl w:val="0"/>
+          <w:numId w:val="18"/>
+        </w:numPr>
+        <w:spacing w:before="100" w:beforeAutospacing="1" w:after="100" w:afterAutospacing="1" w:line="240" w:lineRule="auto"/>
+      </w:pPr>
+      <w:r>
+        <w:t>Give the abstractions for users to add their own languages or overriding them as they please</w:t>
+      </w:r>
+    </w:p>
+    <w:p>
+      <w:pPr>
+        <w:numPr>
+          <w:ilvl w:val="0"/>
+          <w:numId w:val="18"/>
+        </w:numPr>
+        <w:spacing w:before="100" w:beforeAutospacing="1" w:after="100" w:afterAutospacing="1" w:line="240" w:lineRule="auto"/>
+      </w:pPr>
+      <w:r>
+        <w:t xml:space="preserve">Provide languages contributed by the community so users can add them </w:t>
+      </w:r>
+      <w:r>
+        <w:rPr>
+          <w:rStyle w:val="a9"/>
+        </w:rPr>
+        <w:t>as they need</w:t>
+      </w:r>
+      <w:r>
+        <w:t xml:space="preserve"> we should not add all languages by default.</w:t>
+      </w:r>
+    </w:p>
+    <w:p>
+      <w:pPr>
+        <w:numPr>
+          <w:ilvl w:val="0"/>
+          <w:numId w:val="18"/>
+        </w:numPr>
+        <w:spacing w:before="100" w:beforeAutospacing="1" w:after="100" w:afterAutospacing="1" w:line="240" w:lineRule="auto"/>
+      </w:pPr>
+      <w:r>
+        <w:t>Library should not depend on any dependency</w:t>
+      </w:r>
+    </w:p>
+    <w:p>
+      <w:pPr>
+        <w:pStyle w:val="1"/>
+      </w:pPr>
+      <w:proofErr w:type="spellStart"/>
+      <w:r>
+        <w:t>timeago_flutter</w:t>
+      </w:r>
+      <w:proofErr w:type="spellEnd"/>
+      <w:r>
+        <w:t xml:space="preserve"> widgets </w:t>
+      </w:r>
+    </w:p>
+    <w:p>
+      <w:pPr>
+        <w:numPr>
+          <w:ilvl w:val="0"/>
+          <w:numId w:val="19"/>
+        </w:numPr>
+        <w:spacing w:before="100" w:beforeAutospacing="1" w:after="100" w:afterAutospacing="1" w:line="240" w:lineRule="auto"/>
+      </w:pPr>
+      <w:proofErr w:type="spellStart"/>
+      <w:r>
+        <w:t>Timeago</w:t>
+      </w:r>
+      <w:proofErr w:type="spellEnd"/>
+    </w:p>
+    <w:p>
+      <w:pPr>
+        <w:numPr>
+          <w:ilvl w:val="0"/>
+          <w:numId w:val="19"/>
+        </w:numPr>
+        <w:spacing w:before="100" w:beforeAutospacing="1" w:after="100" w:afterAutospacing="1" w:line="240" w:lineRule="auto"/>
+      </w:pPr>
+      <w:proofErr w:type="spellStart"/>
+      <w:r>
+        <w:t>TimerRefresh</w:t>
+      </w:r>
+      <w:proofErr w:type="spellEnd"/>
+    </w:p>
+    <w:p>
+      <w:pPr>
+        <w:numPr>
+          <w:ilvl w:val="0"/>
+          <w:numId w:val="19"/>
+        </w:numPr>
+        <w:spacing w:before="100" w:beforeAutospacing="1" w:after="100" w:afterAutospacing="1" w:line="240" w:lineRule="auto"/>
+      </w:pPr>
+      <w:proofErr w:type="spellStart"/>
+      <w:r>
+        <w:t>TimerRefreshWidget</w:t>
+      </w:r>
+      <w:proofErr w:type="spellEnd"/>
+    </w:p>
+    <w:p>
+      <w:r>
         <w:br w:type="page"/>
       </w:r>
     </w:p>
+    <w:p>
+      <w:pPr>
+        <w:pStyle w:val="1"/>
+      </w:pPr>
+      <w:r>
+        <w:lastRenderedPageBreak/>
+        <w:t xml:space="preserve">Flutter Keyboard Visibility </w:t>
+      </w:r>
+    </w:p>
+    <w:p>
+      <w:pPr>
+        <w:pStyle w:val="af7"/>
+      </w:pPr>
+      <w:r>
+        <w:rPr>
+          <w:noProof/>
+          <w:color w:val="0000FF"/>
+        </w:rPr>
+        <mc:AlternateContent>
+          <mc:Choice Requires="wps">
+            <w:drawing>
+              <wp:inline distT="0" distB="0" distL="0" distR="0" wp14:anchorId="34E8C0EF" wp14:editId="0E0D738A">
+                <wp:extent cx="304800" cy="304800"/>
+                <wp:effectExtent l="0" t="0" r="0" b="0"/>
+                <wp:docPr id="48" name="مستطيل 48" descr="pub package">
+                  <a:hlinkClick xmlns:a="http://schemas.openxmlformats.org/drawingml/2006/main" r:id="rId96"/>
+                </wp:docPr>
+                <wp:cNvGraphicFramePr>
+                  <a:graphicFrameLocks xmlns:a="http://schemas.openxmlformats.org/drawingml/2006/main" noChangeAspect="1"/>
+                </wp:cNvGraphicFramePr>
+                <a:graphic xmlns:a="http://schemas.openxmlformats.org/drawingml/2006/main">
+                  <a:graphicData uri="http://schemas.microsoft.com/office/word/2010/wordprocessingShape">
+                    <wps:wsp>
+                      <wps:cNvSpPr>
+                        <a:spLocks noChangeAspect="1" noChangeArrowheads="1"/>
+                      </wps:cNvSpPr>
+                      <wps:spPr bwMode="auto">
+                        <a:xfrm>
+                          <a:off x="0" y="0"/>
+                          <a:ext cx="304800" cy="304800"/>
+                        </a:xfrm>
+                        <a:prstGeom prst="rect">
+                          <a:avLst/>
+                        </a:prstGeom>
+                        <a:noFill/>
+                        <a:ln>
+                          <a:noFill/>
+                        </a:ln>
+                        <a:extLst>
+                          <a:ext uri="{909E8E84-426E-40DD-AFC4-6F175D3DCCD1}">
+                            <a14:hiddenFill xmlns:a14="http://schemas.microsoft.com/office/drawing/2010/main">
+                              <a:solidFill>
+                                <a:srgbClr val="FFFFFF"/>
+                              </a:solidFill>
+                            </a14:hiddenFill>
+                          </a:ext>
+                          <a:ext uri="{91240B29-F687-4F45-9708-019B960494DF}">
+                            <a14:hiddenLine xmlns:a14="http://schemas.microsoft.com/office/drawing/2010/main" w="9525">
+                              <a:solidFill>
+                                <a:srgbClr val="000000"/>
+                              </a:solidFill>
+                              <a:miter lim="800000"/>
+                              <a:headEnd/>
+                              <a:tailEnd/>
+                            </a14:hiddenLine>
+                          </a:ext>
+                        </a:extLst>
+                      </wps:spPr>
+                      <wps:bodyPr rot="0" vert="horz" wrap="square" lIns="91440" tIns="45720" rIns="91440" bIns="45720" anchor="t" anchorCtr="0" upright="1">
+                        <a:noAutofit/>
+                      </wps:bodyPr>
+                    </wps:wsp>
+                  </a:graphicData>
+                </a:graphic>
+              </wp:inline>
+            </w:drawing>
+          </mc:Choice>
+          <mc:Fallback>
+            <w:pict>
+              <v:rect w14:anchorId="6E2FEAA8" id="مستطيل 48" o:spid="_x0000_s1026" alt="pub package" href="https://pub.dev/packages/flutter_keyboard_visibility" style="width:24pt;height:24pt;visibility:visible;mso-wrap-style:square;mso-left-percent:-10001;mso-top-percent:-10001;mso-position-horizontal:absolute;mso-position-horizontal-relative:char;mso-position-vertical:absolute;mso-position-vertical-relative:line;mso-left-percent:-10001;mso-top-percent:-10001;v-text-anchor:top" o:gfxdata="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" o:button="t" filled="f" stroked="f">
+                <v:fill o:detectmouseclick="t"/>
+                <o:lock v:ext="edit" aspectratio="t"/>
+                <w10:anchorlock/>
+              </v:rect>
+            </w:pict>
+          </mc:Fallback>
+        </mc:AlternateContent>
+      </w:r>
+      <w:r>
+        <w:rPr>
+          <w:noProof/>
+          <w:color w:val="0000FF"/>
+        </w:rPr>
+        <mc:AlternateContent>
+          <mc:Choice Requires="wps">
+            <w:drawing>
+              <wp:inline distT="0" distB="0" distL="0" distR="0" wp14:anchorId="603E6198" wp14:editId="056319F0">
+                <wp:extent cx="304800" cy="304800"/>
+                <wp:effectExtent l="0" t="0" r="0" b="0"/>
+                <wp:docPr id="47" name="مستطيل 47" descr="codecov">
+                  <a:hlinkClick xmlns:a="http://schemas.openxmlformats.org/drawingml/2006/main" r:id="rId97"/>
+                </wp:docPr>
+                <wp:cNvGraphicFramePr>
+                  <a:graphicFrameLocks xmlns:a="http://schemas.openxmlformats.org/drawingml/2006/main" noChangeAspect="1"/>
+                </wp:cNvGraphicFramePr>
+                <a:graphic xmlns:a="http://schemas.openxmlformats.org/drawingml/2006/main">
+                  <a:graphicData uri="http://schemas.microsoft.com/office/word/2010/wordprocessingShape">
+                    <wps:wsp>
+                      <wps:cNvSpPr>
+                        <a:spLocks noChangeAspect="1" noChangeArrowheads="1"/>
+                      </wps:cNvSpPr>
+                      <wps:spPr bwMode="auto">
+                        <a:xfrm>
+                          <a:off x="0" y="0"/>
+                          <a:ext cx="304800" cy="304800"/>
+                        </a:xfrm>
+                        <a:prstGeom prst="rect">
+                          <a:avLst/>
+                        </a:prstGeom>
+                        <a:noFill/>
+                        <a:ln>
+                          <a:noFill/>
+                        </a:ln>
+                        <a:extLst>
+                          <a:ext uri="{909E8E84-426E-40DD-AFC4-6F175D3DCCD1}">
+                            <a14:hiddenFill xmlns:a14="http://schemas.microsoft.com/office/drawing/2010/main">
+                              <a:solidFill>
+                                <a:srgbClr val="FFFFFF"/>
+                              </a:solidFill>
+                            </a14:hiddenFill>
+                          </a:ext>
+                          <a:ext uri="{91240B29-F687-4F45-9708-019B960494DF}">
+                            <a14:hiddenLine xmlns:a14="http://schemas.microsoft.com/office/drawing/2010/main" w="9525">
+                              <a:solidFill>
+                                <a:srgbClr val="000000"/>
+                              </a:solidFill>
+                              <a:miter lim="800000"/>
+                              <a:headEnd/>
+                              <a:tailEnd/>
+                            </a14:hiddenLine>
+                          </a:ext>
+                        </a:extLst>
+                      </wps:spPr>
+                      <wps:bodyPr rot="0" vert="horz" wrap="square" lIns="91440" tIns="45720" rIns="91440" bIns="45720" anchor="t" anchorCtr="0" upright="1">
+                        <a:noAutofit/>
+                      </wps:bodyPr>
+                    </wps:wsp>
+                  </a:graphicData>
+                </a:graphic>
+              </wp:inline>
+            </w:drawing>
+          </mc:Choice>
+          <mc:Fallback>
+            <w:pict>
+              <v:rect w14:anchorId="40116E29" id="مستطيل 47" o:spid="_x0000_s1026" alt="codecov" href="https://codecov.io/gh/MisterJimson/flutter_keyboard_visibility" style="width:24pt;height:24pt;visibility:visible;mso-wrap-style:square;mso-left-percent:-10001;mso-top-percent:-10001;mso-position-horizontal:absolute;mso-position-horizontal-relative:char;mso-position-vertical:absolute;mso-position-vertical-relative:line;mso-left-percent:-10001;mso-top-percent:-10001;v-text-anchor:top" o:gfxdata="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" o:button="t" filled="f" stroked="f">
+                <v:fill o:detectmouseclick="t"/>
+                <o:lock v:ext="edit" aspectratio="t"/>
+                <w10:anchorlock/>
+              </v:rect>
+            </w:pict>
+          </mc:Fallback>
+        </mc:AlternateContent>
+      </w:r>
+    </w:p>
+    <w:p>
+      <w:pPr>
+        <w:pStyle w:val="af7"/>
+      </w:pPr>
+      <w:r>
+        <w:t>React to keyboard visibility changes.</w:t>
+      </w:r>
+    </w:p>
+    <w:p>
+      <w:pPr>
+        <w:pStyle w:val="3"/>
+      </w:pPr>
+      <w:r>
+        <w:t xml:space="preserve">Note about Flutter Web support </w:t>
+      </w:r>
+    </w:p>
+    <w:p>
+      <w:pPr>
+        <w:pStyle w:val="af7"/>
+      </w:pPr>
+      <w:r>
+        <w:t xml:space="preserve">Web support is an open issue </w:t>
+      </w:r>
+      <w:hyperlink r:id="rId98" w:history="1">
+        <w:r>
+          <w:rPr>
+            <w:rStyle w:val="Hyperlink"/>
+          </w:rPr>
+          <w:t>here</w:t>
+        </w:r>
+      </w:hyperlink>
+      <w:r>
+        <w:t xml:space="preserve">. Currently this library will just return </w:t>
+      </w:r>
+      <w:r>
+        <w:rPr>
+          <w:rStyle w:val="HTMLCode"/>
+        </w:rPr>
+        <w:t>false</w:t>
+      </w:r>
+      <w:r>
+        <w:t xml:space="preserve"> for keyboard visibility on web.</w:t>
+      </w:r>
+    </w:p>
+    <w:p>
+      <w:pPr>
+        <w:rPr>
+          <w:rtl/>
+        </w:rPr>
+      </w:pPr>
+      <w:r>
+        <w:rPr>
+          <w:rFonts w:hint="cs"/>
+          <w:rtl/>
+        </w:rPr>
+        <w:t xml:space="preserve">يا </w:t>
+      </w:r>
+      <w:proofErr w:type="spellStart"/>
+      <w:r>
+        <w:rPr>
+          <w:rFonts w:hint="cs"/>
+          <w:rtl/>
+        </w:rPr>
+        <w:t>ريمااااس</w:t>
+      </w:r>
+      <w:proofErr w:type="spellEnd"/>
+      <w:r>
+        <w:rPr>
+          <w:rFonts w:hint="cs"/>
+          <w:rtl/>
+        </w:rPr>
+        <w:t xml:space="preserve"> دي </w:t>
+      </w:r>
+      <w:proofErr w:type="spellStart"/>
+      <w:r>
+        <w:rPr>
+          <w:rFonts w:hint="cs"/>
+          <w:rtl/>
+        </w:rPr>
+        <w:t>باكدج</w:t>
+      </w:r>
+      <w:proofErr w:type="spellEnd"/>
+      <w:r>
+        <w:rPr>
+          <w:rFonts w:hint="cs"/>
+          <w:rtl/>
+        </w:rPr>
+        <w:t xml:space="preserve"> تانية </w:t>
+      </w:r>
+      <w:proofErr w:type="spellStart"/>
+      <w:r>
+        <w:rPr>
+          <w:rFonts w:hint="cs"/>
+          <w:rtl/>
+        </w:rPr>
+        <w:t>هااااا</w:t>
+      </w:r>
+      <w:proofErr w:type="spellEnd"/>
+    </w:p>
+    <w:p>
+      <w:pPr>
+        <w:pStyle w:val="1"/>
+      </w:pPr>
+      <w:r>
+        <w:t xml:space="preserve">Cupertino Icons </w:t>
+      </w:r>
+    </w:p>
+    <w:p>
+      <w:pPr>
+        <w:pStyle w:val="af7"/>
+      </w:pPr>
+      <w:r>
+        <w:rPr>
+          <w:noProof/>
+        </w:rPr>
+        <w:drawing>
+          <wp:anchor distT="0" distB="0" distL="114300" distR="114300" simplePos="0" relativeHeight="251658752" behindDoc="0" locked="0" layoutInCell="1" allowOverlap="1" wp14:anchorId="59C92CB4" wp14:editId="0A118B6D">
+            <wp:simplePos x="0" y="0"/>
+            <wp:positionH relativeFrom="column">
+              <wp:posOffset>114300</wp:posOffset>
+            </wp:positionH>
+            <wp:positionV relativeFrom="paragraph">
+              <wp:posOffset>1047750</wp:posOffset>
+            </wp:positionV>
+            <wp:extent cx="5257800" cy="3157220"/>
+            <wp:effectExtent l="0" t="0" r="0" b="5080"/>
+            <wp:wrapSquare wrapText="bothSides"/>
+            <wp:docPr id="49" name="صورة 49" descr="icon gallery preview"/>
+            <wp:cNvGraphicFramePr>
+              <a:graphicFrameLocks xmlns:a="http://schemas.openxmlformats.org/drawingml/2006/main" noChangeAspect="1"/>
+            </wp:cNvGraphicFramePr>
+            <a:graphic xmlns:a="http://schemas.openxmlformats.org/drawingml/2006/main">
+              <a:graphicData uri="http://schemas.openxmlformats.org/drawingml/2006/picture">
+                <pic:pic xmlns:pic="http://schemas.openxmlformats.org/drawingml/2006/picture">
+                  <pic:nvPicPr>
+                    <pic:cNvPr id="0" name="Picture 34" descr="icon gallery preview"/>
+                    <pic:cNvPicPr>
+                      <a:picLocks noChangeAspect="1" noChangeArrowheads="1"/>
+                    </pic:cNvPicPr>
+                  </pic:nvPicPr>
+                  <pic:blipFill>
+                    <a:blip r:embed="rId99" cstate="print">
+                      <a:extLst>
+                        <a:ext uri="{28A0092B-C50C-407E-A947-70E740481C1C}">
+                          <a14:useLocalDpi xmlns:a14="http://schemas.microsoft.com/office/drawing/2010/main" val="0"/>
+                        </a:ext>
+                      </a:extLst>
+                    </a:blip>
+                    <a:srcRect/>
+                    <a:stretch>
+                      <a:fillRect/>
+                    </a:stretch>
+                  </pic:blipFill>
+                  <pic:spPr bwMode="auto">
+                    <a:xfrm>
+                      <a:off x="0" y="0"/>
+                      <a:ext cx="5257800" cy="3157220"/>
+                    </a:xfrm>
+                    <a:prstGeom prst="rect">
+                      <a:avLst/>
+                    </a:prstGeom>
+                  </pic:spPr>
+                </pic:pic>
+              </a:graphicData>
+            </a:graphic>
+            <wp14:sizeRelH relativeFrom="page">
+              <wp14:pctWidth>0</wp14:pctWidth>
+            </wp14:sizeRelH>
+            <wp14:sizeRelV relativeFrom="page">
+              <wp14:pctHeight>0</wp14:pctHeight>
+            </wp14:sizeRelV>
+          </wp:anchor>
+        </w:drawing>
+      </w:r>
+      <w:r>
+        <w:t xml:space="preserve">This is an asset repo containing the default set of icon assets used by Flutter's </w:t>
+      </w:r>
+      <w:hyperlink r:id="rId100" w:history="1">
+        <w:r>
+          <w:rPr>
+            <w:rStyle w:val="Hyperlink"/>
+          </w:rPr>
+          <w:t>Cupertino widgets</w:t>
+        </w:r>
+      </w:hyperlink>
+      <w:r>
+        <w:t>.</w:t>
+      </w:r>
+    </w:p>
+    <w:p/>
+    <w:p>
+      <w:pPr>
+        <w:rPr>
+          <w:rFonts w:hint="cs"/>
+          <w:rtl/>
+          <w:lang w:bidi="ar-EG"/>
+        </w:rPr>
+      </w:pPr>
+      <w:r>
+        <w:br w:type="page"/>
+      </w:r>
+    </w:p>
+    <w:p/>
+    <w:p/>
     <w:p>
       <w:pPr>
         <w:tabs>
@@ -9303,7 +9807,7 @@
           <w:szCs w:val="24"/>
         </w:rPr>
       </w:pPr>
-      <w:hyperlink r:id="rId96" w:anchor=":~:text=A%20messaging%20app%20is%20a,just%20to%20name%20a%20few" w:history="1">
+      <w:hyperlink r:id="rId101" w:anchor=":~:text=A%20messaging%20app%20is%20a,just%20to%20name%20a%20few" w:history="1">
         <w:r>
           <w:rPr>
             <w:rStyle w:val="Hyperlink"/>
@@ -9321,7 +9825,7 @@
           <w:szCs w:val="24"/>
         </w:rPr>
       </w:pPr>
-      <w:hyperlink r:id="rId97" w:history="1">
+      <w:hyperlink r:id="rId102" w:history="1">
         <w:r>
           <w:rPr>
             <w:rStyle w:val="Hyperlink"/>
@@ -9372,10 +9876,10 @@
       </w:pPr>
     </w:p>
     <w:sectPr>
-      <w:headerReference w:type="even" r:id="rId98"/>
-      <w:headerReference w:type="default" r:id="rId99"/>
-      <w:footerReference w:type="even" r:id="rId100"/>
-      <w:footerReference w:type="default" r:id="rId101"/>
+      <w:headerReference w:type="even" r:id="rId103"/>
+      <w:headerReference w:type="default" r:id="rId104"/>
+      <w:footerReference w:type="even" r:id="rId105"/>
+      <w:footerReference w:type="default" r:id="rId106"/>
       <w:pgSz w:w="12240" w:h="15840"/>
       <w:pgMar w:top="851" w:right="2160" w:bottom="1440" w:left="1800" w:header="720" w:footer="720" w:gutter="0"/>
       <w:pgNumType w:start="0"/>
@@ -10636,7 +11140,7 @@
         </mc:Choice>
         <mc:Fallback>
           <w:pict>
-            <v:rect w14:anchorId="30AAEA46" id="Rectangle 5" o:spid="_x0000_s1026" style="position:absolute;left:0;text-align:left;margin-left:0;margin-top:0;width:556.9pt;height:11in;z-index:-251644928;visibility:visible;mso-wrap-style:square;mso-width-percent:910;mso-height-percent:1000;mso-left-percent:90;mso-wrap-distance-left:9pt;mso-wrap-distance-top:0;mso-wrap-distance-right:9pt;mso-wrap-distance-bottom:0;mso-position-horizontal-relative:page;mso-position-vertical:center;mso-position-vertical-relative:page;mso-width-percent:910;mso-height-percent:1000;mso-left-percent:90;mso-width-relative:page;mso-height-relative:page;v-text-anchor:middle" o:gfxdata="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" fillcolor="white [2897]" stroked="f" strokeweight="2pt">
+            <v:rect w14:anchorId="4563BAE3" id="Rectangle 5" o:spid="_x0000_s1026" style="position:absolute;left:0;text-align:left;margin-left:0;margin-top:0;width:556.9pt;height:11in;z-index:-251644928;visibility:visible;mso-wrap-style:square;mso-width-percent:910;mso-height-percent:1000;mso-left-percent:90;mso-wrap-distance-left:9pt;mso-wrap-distance-top:0;mso-wrap-distance-right:9pt;mso-wrap-distance-bottom:0;mso-position-horizontal-relative:page;mso-position-vertical:center;mso-position-vertical-relative:page;mso-width-percent:910;mso-height-percent:1000;mso-left-percent:90;mso-width-relative:page;mso-height-relative:page;v-text-anchor:middle" o:gfxdata="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" fillcolor="white [2897]" stroked="f" strokeweight="2pt">
               <v:fill color2="#b2b2b2 [2241]" rotate="t" focusposition="13107f,.5" focussize="-13107f" colors="0 white;.75 white;1 #dadada" focus="100%" type="gradientRadial"/>
               <w10:wrap anchorx="page" anchory="page"/>
             </v:rect>
@@ -10955,7 +11459,7 @@
         </mc:Choice>
         <mc:Fallback>
           <w:pict>
-            <v:rect w14:anchorId="0CBAE258" id="Rectangle 5" o:spid="_x0000_s1026" style="position:absolute;left:0;text-align:left;margin-left:0;margin-top:0;width:556.9pt;height:11in;z-index:-251654144;visibility:visible;mso-wrap-style:square;mso-width-percent:910;mso-height-percent:1000;mso-wrap-distance-left:9pt;mso-wrap-distance-top:0;mso-wrap-distance-right:9pt;mso-wrap-distance-bottom:0;mso-position-horizontal:left;mso-position-horizontal-relative:page;mso-position-vertical:top;mso-position-vertical-relative:page;mso-width-percent:910;mso-height-percent:1000;mso-width-relative:page;mso-height-relative:page;v-text-anchor:middle" o:gfxdata="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" fillcolor="white [2897]" stroked="f" strokeweight="2pt">
+            <v:rect w14:anchorId="48E92B9B" id="Rectangle 5" o:spid="_x0000_s1026" style="position:absolute;left:0;text-align:left;margin-left:0;margin-top:0;width:556.9pt;height:11in;z-index:-251654144;visibility:visible;mso-wrap-style:square;mso-width-percent:910;mso-height-percent:1000;mso-wrap-distance-left:9pt;mso-wrap-distance-top:0;mso-wrap-distance-right:9pt;mso-wrap-distance-bottom:0;mso-position-horizontal:left;mso-position-horizontal-relative:page;mso-position-vertical:top;mso-position-vertical-relative:page;mso-width-percent:910;mso-height-percent:1000;mso-width-relative:page;mso-height-relative:page;v-text-anchor:middle" o:gfxdata="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" fillcolor="white [2897]" stroked="f" strokeweight="2pt">
               <v:fill color2="#b2b2b2 [2241]" rotate="t" focusposition="13107f,.5" focussize="-13107f" colors="0 white;.75 white;1 #dadada" focus="100%" type="gradientRadial"/>
               <w10:wrap anchorx="page" anchory="page"/>
             </v:rect>
@@ -12035,6 +12539,111 @@
     </w:lvl>
   </w:abstractNum>
   <w:abstractNum w:abstractNumId="5" w15:restartNumberingAfterBreak="0">
+    <w:nsid w:val="17D21B48"/>
+    <w:multiLevelType w:val="multilevel"/>
+    <w:tmpl w:val="A580CB8C"/>
+    <w:lvl w:ilvl="0">
+      <w:start w:val="1"/>
+      <w:numFmt w:val="decimal"/>
+      <w:lvlText w:val="%1."/>
+      <w:lvlJc w:val="left"/>
+      <w:pPr>
+        <w:tabs>
+          <w:tab w:val="num" w:pos="720"/>
+        </w:tabs>
+        <w:ind w:left="720" w:hanging="360"/>
+      </w:pPr>
+    </w:lvl>
+    <w:lvl w:ilvl="1" w:tentative="1">
+      <w:numFmt w:val="decimal"/>
+      <w:lvlText w:val="%2."/>
+      <w:lvlJc w:val="left"/>
+      <w:pPr>
+        <w:tabs>
+          <w:tab w:val="num" w:pos="1440"/>
+        </w:tabs>
+        <w:ind w:left="1440" w:hanging="360"/>
+      </w:pPr>
+    </w:lvl>
+    <w:lvl w:ilvl="2" w:tentative="1">
+      <w:numFmt w:val="decimal"/>
+      <w:lvlText w:val="%3."/>
+      <w:lvlJc w:val="left"/>
+      <w:pPr>
+        <w:tabs>
+          <w:tab w:val="num" w:pos="2160"/>
+        </w:tabs>
+        <w:ind w:left="2160" w:hanging="360"/>
+      </w:pPr>
+    </w:lvl>
+    <w:lvl w:ilvl="3" w:tentative="1">
+      <w:numFmt w:val="decimal"/>
+      <w:lvlText w:val="%4."/>
+      <w:lvlJc w:val="left"/>
+      <w:pPr>
+        <w:tabs>
+          <w:tab w:val="num" w:pos="2880"/>
+        </w:tabs>
+        <w:ind w:left="2880" w:hanging="360"/>
+      </w:pPr>
+    </w:lvl>
+    <w:lvl w:ilvl="4" w:tentative="1">
+      <w:numFmt w:val="decimal"/>
+      <w:lvlText w:val="%5."/>
+      <w:lvlJc w:val="left"/>
+      <w:pPr>
+        <w:tabs>
+          <w:tab w:val="num" w:pos="3600"/>
+        </w:tabs>
+        <w:ind w:left="3600" w:hanging="360"/>
+      </w:pPr>
+    </w:lvl>
+    <w:lvl w:ilvl="5" w:tentative="1">
+      <w:numFmt w:val="decimal"/>
+      <w:lvlText w:val="%6."/>
+      <w:lvlJc w:val="left"/>
+      <w:pPr>
+        <w:tabs>
+          <w:tab w:val="num" w:pos="4320"/>
+        </w:tabs>
+        <w:ind w:left="4320" w:hanging="360"/>
+      </w:pPr>
+    </w:lvl>
+    <w:lvl w:ilvl="6" w:tentative="1">
+      <w:numFmt w:val="decimal"/>
+      <w:lvlText w:val="%7."/>
+      <w:lvlJc w:val="left"/>
+      <w:pPr>
+        <w:tabs>
+          <w:tab w:val="num" w:pos="5040"/>
+        </w:tabs>
+        <w:ind w:left="5040" w:hanging="360"/>
+      </w:pPr>
+    </w:lvl>
+    <w:lvl w:ilvl="7" w:tentative="1">
+      <w:numFmt w:val="decimal"/>
+      <w:lvlText w:val="%8."/>
+      <w:lvlJc w:val="left"/>
+      <w:pPr>
+        <w:tabs>
+          <w:tab w:val="num" w:pos="5760"/>
+        </w:tabs>
+        <w:ind w:left="5760" w:hanging="360"/>
+      </w:pPr>
+    </w:lvl>
+    <w:lvl w:ilvl="8" w:tentative="1">
+      <w:numFmt w:val="decimal"/>
+      <w:lvlText w:val="%9."/>
+      <w:lvlJc w:val="left"/>
+      <w:pPr>
+        <w:tabs>
+          <w:tab w:val="num" w:pos="6480"/>
+        </w:tabs>
+        <w:ind w:left="6480" w:hanging="360"/>
+      </w:pPr>
+    </w:lvl>
+  </w:abstractNum>
+  <w:abstractNum w:abstractNumId="6" w15:restartNumberingAfterBreak="0">
     <w:nsid w:val="1C1E5934"/>
     <w:multiLevelType w:val="multilevel"/>
     <w:tmpl w:val="D834D072"/>
@@ -12147,7 +12756,7 @@
       </w:pPr>
     </w:lvl>
   </w:abstractNum>
-  <w:abstractNum w:abstractNumId="6" w15:restartNumberingAfterBreak="0">
+  <w:abstractNum w:abstractNumId="7" w15:restartNumberingAfterBreak="0">
     <w:nsid w:val="2B337243"/>
     <w:multiLevelType w:val="multilevel"/>
     <w:tmpl w:val="A7E21E32"/>
@@ -12296,7 +12905,7 @@
       </w:rPr>
     </w:lvl>
   </w:abstractNum>
-  <w:abstractNum w:abstractNumId="7" w15:restartNumberingAfterBreak="0">
+  <w:abstractNum w:abstractNumId="8" w15:restartNumberingAfterBreak="0">
     <w:nsid w:val="303515A0"/>
     <w:multiLevelType w:val="hybridMultilevel"/>
     <w:tmpl w:val="967A53C4"/>
@@ -12436,7 +13045,7 @@
       </w:rPr>
     </w:lvl>
   </w:abstractNum>
-  <w:abstractNum w:abstractNumId="8" w15:restartNumberingAfterBreak="0">
+  <w:abstractNum w:abstractNumId="9" w15:restartNumberingAfterBreak="0">
     <w:nsid w:val="3D1C13F3"/>
     <w:multiLevelType w:val="multilevel"/>
     <w:tmpl w:val="E98672DC"/>
@@ -12557,7 +13166,7 @@
       </w:rPr>
     </w:lvl>
   </w:abstractNum>
-  <w:abstractNum w:abstractNumId="9" w15:restartNumberingAfterBreak="0">
+  <w:abstractNum w:abstractNumId="10" w15:restartNumberingAfterBreak="0">
     <w:nsid w:val="451D1F6E"/>
     <w:multiLevelType w:val="hybridMultilevel"/>
     <w:tmpl w:val="989E8440"/>
@@ -12646,7 +13255,7 @@
       </w:pPr>
     </w:lvl>
   </w:abstractNum>
-  <w:abstractNum w:abstractNumId="10" w15:restartNumberingAfterBreak="0">
+  <w:abstractNum w:abstractNumId="11" w15:restartNumberingAfterBreak="0">
     <w:nsid w:val="56D451CA"/>
     <w:multiLevelType w:val="hybridMultilevel"/>
     <w:tmpl w:val="76D4FFF0"/>
@@ -12759,7 +13368,148 @@
       </w:rPr>
     </w:lvl>
   </w:abstractNum>
-  <w:abstractNum w:abstractNumId="11" w15:restartNumberingAfterBreak="0">
+  <w:abstractNum w:abstractNumId="12" w15:restartNumberingAfterBreak="0">
+    <w:nsid w:val="5728620E"/>
+    <w:multiLevelType w:val="multilevel"/>
+    <w:tmpl w:val="EFBCAC36"/>
+    <w:lvl w:ilvl="0">
+      <w:start w:val="1"/>
+      <w:numFmt w:val="bullet"/>
+      <w:lvlText w:val=""/>
+      <w:lvlJc w:val="left"/>
+      <w:pPr>
+        <w:tabs>
+          <w:tab w:val="num" w:pos="720"/>
+        </w:tabs>
+        <w:ind w:left="720" w:hanging="360"/>
+      </w:pPr>
+      <w:rPr>
+        <w:rFonts w:ascii="Symbol" w:hAnsi="Symbol" w:hint="default"/>
+        <w:sz w:val="20"/>
+      </w:rPr>
+    </w:lvl>
+    <w:lvl w:ilvl="1" w:tentative="1">
+      <w:numFmt w:val="bullet"/>
+      <w:lvlText w:val="o"/>
+      <w:lvlJc w:val="left"/>
+      <w:pPr>
+        <w:tabs>
+          <w:tab w:val="num" w:pos="1440"/>
+        </w:tabs>
+        <w:ind w:left="1440" w:hanging="360"/>
+      </w:pPr>
+      <w:rPr>
+        <w:rFonts w:ascii="Courier New" w:hAnsi="Courier New" w:hint="default"/>
+        <w:sz w:val="20"/>
+      </w:rPr>
+    </w:lvl>
+    <w:lvl w:ilvl="2" w:tentative="1">
+      <w:numFmt w:val="bullet"/>
+      <w:lvlText w:val=""/>
+      <w:lvlJc w:val="left"/>
+      <w:pPr>
+        <w:tabs>
+          <w:tab w:val="num" w:pos="2160"/>
+        </w:tabs>
+        <w:ind w:left="2160" w:hanging="360"/>
+      </w:pPr>
+      <w:rPr>
+        <w:rFonts w:ascii="Wingdings" w:hAnsi="Wingdings" w:hint="default"/>
+        <w:sz w:val="20"/>
+      </w:rPr>
+    </w:lvl>
+    <w:lvl w:ilvl="3" w:tentative="1">
+      <w:numFmt w:val="bullet"/>
+      <w:lvlText w:val=""/>
+      <w:lvlJc w:val="left"/>
+      <w:pPr>
+        <w:tabs>
+          <w:tab w:val="num" w:pos="2880"/>
+        </w:tabs>
+        <w:ind w:left="2880" w:hanging="360"/>
+      </w:pPr>
+      <w:rPr>
+        <w:rFonts w:ascii="Wingdings" w:hAnsi="Wingdings" w:hint="default"/>
+        <w:sz w:val="20"/>
+      </w:rPr>
+    </w:lvl>
+    <w:lvl w:ilvl="4" w:tentative="1">
+      <w:numFmt w:val="bullet"/>
+      <w:lvlText w:val=""/>
+      <w:lvlJc w:val="left"/>
+      <w:pPr>
+        <w:tabs>
+          <w:tab w:val="num" w:pos="3600"/>
+        </w:tabs>
+        <w:ind w:left="3600" w:hanging="360"/>
+      </w:pPr>
+      <w:rPr>
+        <w:rFonts w:ascii="Wingdings" w:hAnsi="Wingdings" w:hint="default"/>
+        <w:sz w:val="20"/>
+      </w:rPr>
+    </w:lvl>
+    <w:lvl w:ilvl="5" w:tentative="1">
+      <w:numFmt w:val="bullet"/>
+      <w:lvlText w:val=""/>
+      <w:lvlJc w:val="left"/>
+      <w:pPr>
+        <w:tabs>
+          <w:tab w:val="num" w:pos="4320"/>
+        </w:tabs>
+        <w:ind w:left="4320" w:hanging="360"/>
+      </w:pPr>
+      <w:rPr>
+        <w:rFonts w:ascii="Wingdings" w:hAnsi="Wingdings" w:hint="default"/>
+        <w:sz w:val="20"/>
+      </w:rPr>
+    </w:lvl>
+    <w:lvl w:ilvl="6" w:tentative="1">
+      <w:numFmt w:val="bullet"/>
+      <w:lvlText w:val=""/>
+      <w:lvlJc w:val="left"/>
+      <w:pPr>
+        <w:tabs>
+          <w:tab w:val="num" w:pos="5040"/>
+        </w:tabs>
+        <w:ind w:left="5040" w:hanging="360"/>
+      </w:pPr>
+      <w:rPr>
+        <w:rFonts w:ascii="Wingdings" w:hAnsi="Wingdings" w:hint="default"/>
+        <w:sz w:val="20"/>
+      </w:rPr>
+    </w:lvl>
+    <w:lvl w:ilvl="7" w:tentative="1">
+      <w:numFmt w:val="bullet"/>
+      <w:lvlText w:val=""/>
+      <w:lvlJc w:val="left"/>
+      <w:pPr>
+        <w:tabs>
+          <w:tab w:val="num" w:pos="5760"/>
+        </w:tabs>
+        <w:ind w:left="5760" w:hanging="360"/>
+      </w:pPr>
+      <w:rPr>
+        <w:rFonts w:ascii="Wingdings" w:hAnsi="Wingdings" w:hint="default"/>
+        <w:sz w:val="20"/>
+      </w:rPr>
+    </w:lvl>
+    <w:lvl w:ilvl="8" w:tentative="1">
+      <w:numFmt w:val="bullet"/>
+      <w:lvlText w:val=""/>
+      <w:lvlJc w:val="left"/>
+      <w:pPr>
+        <w:tabs>
+          <w:tab w:val="num" w:pos="6480"/>
+        </w:tabs>
+        <w:ind w:left="6480" w:hanging="360"/>
+      </w:pPr>
+      <w:rPr>
+        <w:rFonts w:ascii="Wingdings" w:hAnsi="Wingdings" w:hint="default"/>
+        <w:sz w:val="20"/>
+      </w:rPr>
+    </w:lvl>
+  </w:abstractNum>
+  <w:abstractNum w:abstractNumId="13" w15:restartNumberingAfterBreak="0">
     <w:nsid w:val="576341AC"/>
     <w:multiLevelType w:val="multilevel"/>
     <w:tmpl w:val="308AAF02"/>
@@ -12900,7 +13650,7 @@
       </w:rPr>
     </w:lvl>
   </w:abstractNum>
-  <w:abstractNum w:abstractNumId="12" w15:restartNumberingAfterBreak="0">
+  <w:abstractNum w:abstractNumId="14" w15:restartNumberingAfterBreak="0">
     <w:nsid w:val="59475305"/>
     <w:multiLevelType w:val="multilevel"/>
     <w:tmpl w:val="77AEBC7C"/>
@@ -13041,7 +13791,7 @@
       </w:rPr>
     </w:lvl>
   </w:abstractNum>
-  <w:abstractNum w:abstractNumId="13" w15:restartNumberingAfterBreak="0">
+  <w:abstractNum w:abstractNumId="15" w15:restartNumberingAfterBreak="0">
     <w:nsid w:val="6354545B"/>
     <w:multiLevelType w:val="multilevel"/>
     <w:tmpl w:val="CA5CC19A"/>
@@ -13182,7 +13932,7 @@
       </w:rPr>
     </w:lvl>
   </w:abstractNum>
-  <w:abstractNum w:abstractNumId="14" w15:restartNumberingAfterBreak="0">
+  <w:abstractNum w:abstractNumId="16" w15:restartNumberingAfterBreak="0">
     <w:nsid w:val="64306414"/>
     <w:multiLevelType w:val="multilevel"/>
     <w:tmpl w:val="3E56C714"/>
@@ -13331,7 +14081,7 @@
       </w:rPr>
     </w:lvl>
   </w:abstractNum>
-  <w:abstractNum w:abstractNumId="15" w15:restartNumberingAfterBreak="0">
+  <w:abstractNum w:abstractNumId="17" w15:restartNumberingAfterBreak="0">
     <w:nsid w:val="6B741045"/>
     <w:multiLevelType w:val="hybridMultilevel"/>
     <w:tmpl w:val="7132FA64"/>
@@ -13444,7 +14194,7 @@
       </w:rPr>
     </w:lvl>
   </w:abstractNum>
-  <w:abstractNum w:abstractNumId="16" w15:restartNumberingAfterBreak="0">
+  <w:abstractNum w:abstractNumId="18" w15:restartNumberingAfterBreak="0">
     <w:nsid w:val="7CCD1853"/>
     <w:multiLevelType w:val="multilevel"/>
     <w:tmpl w:val="9EEC45B4"/>
@@ -13586,37 +14336,37 @@
     </w:lvl>
   </w:abstractNum>
   <w:num w:numId="1" w16cid:durableId="3172267">
-    <w:abstractNumId w:val="10"/>
+    <w:abstractNumId w:val="11"/>
   </w:num>
   <w:num w:numId="2" w16cid:durableId="1457529154">
-    <w:abstractNumId w:val="5"/>
+    <w:abstractNumId w:val="6"/>
   </w:num>
   <w:num w:numId="3" w16cid:durableId="286467625">
-    <w:abstractNumId w:val="6"/>
+    <w:abstractNumId w:val="7"/>
   </w:num>
   <w:num w:numId="4" w16cid:durableId="1157069459">
-    <w:abstractNumId w:val="14"/>
+    <w:abstractNumId w:val="16"/>
   </w:num>
   <w:num w:numId="5" w16cid:durableId="1822038784">
     <w:abstractNumId w:val="1"/>
   </w:num>
   <w:num w:numId="6" w16cid:durableId="1888948707">
-    <w:abstractNumId w:val="9"/>
+    <w:abstractNumId w:val="10"/>
   </w:num>
   <w:num w:numId="7" w16cid:durableId="420293453">
     <w:abstractNumId w:val="2"/>
   </w:num>
   <w:num w:numId="8" w16cid:durableId="121267807">
+    <w:abstractNumId w:val="9"/>
+  </w:num>
+  <w:num w:numId="9" w16cid:durableId="2078506837">
+    <w:abstractNumId w:val="17"/>
+  </w:num>
+  <w:num w:numId="10" w16cid:durableId="555167091">
     <w:abstractNumId w:val="8"/>
   </w:num>
-  <w:num w:numId="9" w16cid:durableId="2078506837">
+  <w:num w:numId="11" w16cid:durableId="1426196014">
     <w:abstractNumId w:val="15"/>
-  </w:num>
-  <w:num w:numId="10" w16cid:durableId="555167091">
-    <w:abstractNumId w:val="7"/>
-  </w:num>
-  <w:num w:numId="11" w16cid:durableId="1426196014">
-    <w:abstractNumId w:val="13"/>
   </w:num>
   <w:num w:numId="12" w16cid:durableId="939070926">
     <w:abstractNumId w:val="3"/>
@@ -13625,16 +14375,22 @@
     <w:abstractNumId w:val="0"/>
   </w:num>
   <w:num w:numId="14" w16cid:durableId="1626501598">
-    <w:abstractNumId w:val="11"/>
+    <w:abstractNumId w:val="13"/>
   </w:num>
   <w:num w:numId="15" w16cid:durableId="846481891">
     <w:abstractNumId w:val="4"/>
   </w:num>
   <w:num w:numId="16" w16cid:durableId="1226378307">
-    <w:abstractNumId w:val="12"/>
+    <w:abstractNumId w:val="14"/>
   </w:num>
   <w:num w:numId="17" w16cid:durableId="815531341">
-    <w:abstractNumId w:val="16"/>
+    <w:abstractNumId w:val="18"/>
+  </w:num>
+  <w:num w:numId="18" w16cid:durableId="350911438">
+    <w:abstractNumId w:val="5"/>
+  </w:num>
+  <w:num w:numId="19" w16cid:durableId="1545945602">
+    <w:abstractNumId w:val="12"/>
   </w:num>
 </w:numbering>
 </file>

</xml_diff>